<commit_message>
VAlley Warnings are now properly visibile
Changed hidden to false
</commit_message>
<xml_diff>
--- a/reportTeam5.docx
+++ b/reportTeam5.docx
@@ -102,8 +102,18 @@
           <w:sz w:val="24"/>
           <w:szCs w:val="24"/>
         </w:rPr>
-        <w:t>Nick Chiasson</w:t>
-      </w:r>
+        <w:t xml:space="preserve">Nick </w:t>
+      </w:r>
+      <w:proofErr w:type="spellStart"/>
+      <w:r>
+        <w:rPr>
+          <w:rFonts w:ascii="Times New Roman" w:hAnsi="Times New Roman" w:cs="Times New Roman"/>
+          <w:sz w:val="24"/>
+          <w:szCs w:val="24"/>
+        </w:rPr>
+        <w:t>Chiasson</w:t>
+      </w:r>
+      <w:proofErr w:type="spellEnd"/>
       <w:r>
         <w:rPr>
           <w:rFonts w:ascii="Times New Roman" w:hAnsi="Times New Roman" w:cs="Times New Roman"/>
@@ -118,8 +128,18 @@
           <w:sz w:val="24"/>
           <w:szCs w:val="24"/>
         </w:rPr>
-        <w:t>Colin Zeidler</w:t>
-      </w:r>
+        <w:t xml:space="preserve">Colin </w:t>
+      </w:r>
+      <w:proofErr w:type="spellStart"/>
+      <w:r>
+        <w:rPr>
+          <w:rFonts w:ascii="Times New Roman" w:hAnsi="Times New Roman" w:cs="Times New Roman"/>
+          <w:sz w:val="24"/>
+          <w:szCs w:val="24"/>
+        </w:rPr>
+        <w:t>Zeidler</w:t>
+      </w:r>
+      <w:proofErr w:type="spellEnd"/>
     </w:p>
     <w:p>
       <w:pPr>
@@ -416,37 +436,73 @@
           <w:sz w:val="24"/>
           <w:szCs w:val="24"/>
         </w:rPr>
-        <w:t>012 debugging Breakpoint on runG</w:t>
-      </w:r>
-      <w:r>
-        <w:rPr>
-          <w:rFonts w:ascii="Times New Roman" w:hAnsi="Times New Roman" w:cs="Times New Roman"/>
-          <w:sz w:val="24"/>
-          <w:szCs w:val="24"/>
-        </w:rPr>
-        <w:t>ame (runs after everything setup) shows all chits are distributed to tiles.</w:t>
-      </w:r>
-    </w:p>
-    <w:p>
-      <w:pPr>
-        <w:pStyle w:val="ListParagraph"/>
-        <w:numPr>
-          <w:ilvl w:val="0"/>
-          <w:numId w:val="2"/>
-        </w:numPr>
-        <w:rPr>
-          <w:rFonts w:ascii="Times New Roman" w:hAnsi="Times New Roman" w:cs="Times New Roman"/>
-          <w:sz w:val="24"/>
-          <w:szCs w:val="24"/>
-        </w:rPr>
-      </w:pPr>
-      <w:r>
-        <w:rPr>
-          <w:rFonts w:ascii="Times New Roman" w:hAnsi="Times New Roman" w:cs="Times New Roman"/>
-          <w:sz w:val="24"/>
-          <w:szCs w:val="24"/>
-        </w:rPr>
-        <w:t>Looping through tiles and displaying the name of the chits on each tile (in the runGame function(no longer there))</w:t>
+        <w:t xml:space="preserve">012 debugging Breakpoint on </w:t>
+      </w:r>
+      <w:proofErr w:type="spellStart"/>
+      <w:r>
+        <w:rPr>
+          <w:rFonts w:ascii="Times New Roman" w:hAnsi="Times New Roman" w:cs="Times New Roman"/>
+          <w:sz w:val="24"/>
+          <w:szCs w:val="24"/>
+        </w:rPr>
+        <w:t>runG</w:t>
+      </w:r>
+      <w:r>
+        <w:rPr>
+          <w:rFonts w:ascii="Times New Roman" w:hAnsi="Times New Roman" w:cs="Times New Roman"/>
+          <w:sz w:val="24"/>
+          <w:szCs w:val="24"/>
+        </w:rPr>
+        <w:t>ame</w:t>
+      </w:r>
+      <w:proofErr w:type="spellEnd"/>
+      <w:r>
+        <w:rPr>
+          <w:rFonts w:ascii="Times New Roman" w:hAnsi="Times New Roman" w:cs="Times New Roman"/>
+          <w:sz w:val="24"/>
+          <w:szCs w:val="24"/>
+        </w:rPr>
+        <w:t xml:space="preserve"> (runs after everything setup) shows all chits are distributed to tiles.</w:t>
+      </w:r>
+    </w:p>
+    <w:p>
+      <w:pPr>
+        <w:pStyle w:val="ListParagraph"/>
+        <w:numPr>
+          <w:ilvl w:val="0"/>
+          <w:numId w:val="2"/>
+        </w:numPr>
+        <w:rPr>
+          <w:rFonts w:ascii="Times New Roman" w:hAnsi="Times New Roman" w:cs="Times New Roman"/>
+          <w:sz w:val="24"/>
+          <w:szCs w:val="24"/>
+        </w:rPr>
+      </w:pPr>
+      <w:r>
+        <w:rPr>
+          <w:rFonts w:ascii="Times New Roman" w:hAnsi="Times New Roman" w:cs="Times New Roman"/>
+          <w:sz w:val="24"/>
+          <w:szCs w:val="24"/>
+        </w:rPr>
+        <w:t xml:space="preserve">Looping through tiles and displaying the name of the chits on each tile (in the </w:t>
+      </w:r>
+      <w:proofErr w:type="spellStart"/>
+      <w:r>
+        <w:rPr>
+          <w:rFonts w:ascii="Times New Roman" w:hAnsi="Times New Roman" w:cs="Times New Roman"/>
+          <w:sz w:val="24"/>
+          <w:szCs w:val="24"/>
+        </w:rPr>
+        <w:t>runGame</w:t>
+      </w:r>
+      <w:proofErr w:type="spellEnd"/>
+      <w:r>
+        <w:rPr>
+          <w:rFonts w:ascii="Times New Roman" w:hAnsi="Times New Roman" w:cs="Times New Roman"/>
+          <w:sz w:val="24"/>
+          <w:szCs w:val="24"/>
+        </w:rPr>
+        <w:t xml:space="preserve"> function(no longer there))</w:t>
       </w:r>
     </w:p>
     <w:p>
@@ -615,35 +671,14 @@
     </w:p>
     <w:p>
       <w:pPr>
-        <w:pStyle w:val="ListParagraph"/>
-        <w:numPr>
-          <w:ilvl w:val="0"/>
-          <w:numId w:val="2"/>
-        </w:numPr>
-        <w:rPr>
-          <w:rFonts w:ascii="Times New Roman" w:hAnsi="Times New Roman" w:cs="Times New Roman"/>
-          <w:i/>
-          <w:sz w:val="24"/>
-          <w:szCs w:val="24"/>
-        </w:rPr>
-      </w:pPr>
-      <w:r>
-        <w:rPr>
-          <w:rFonts w:ascii="Times New Roman" w:hAnsi="Times New Roman" w:cs="Times New Roman"/>
-          <w:sz w:val="24"/>
-          <w:szCs w:val="24"/>
-        </w:rPr>
-        <w:t>No cheat mode.</w:t>
-      </w:r>
-    </w:p>
-    <w:p>
-      <w:pPr>
-        <w:rPr>
-          <w:rFonts w:ascii="Times New Roman" w:hAnsi="Times New Roman" w:cs="Times New Roman"/>
-          <w:sz w:val="24"/>
-          <w:szCs w:val="24"/>
-        </w:rPr>
-      </w:pPr>
+        <w:rPr>
+          <w:rFonts w:ascii="Times New Roman" w:hAnsi="Times New Roman" w:cs="Times New Roman"/>
+          <w:sz w:val="24"/>
+          <w:szCs w:val="24"/>
+        </w:rPr>
+      </w:pPr>
+      <w:bookmarkStart w:id="0" w:name="_GoBack"/>
+      <w:bookmarkEnd w:id="0"/>
       <w:r>
         <w:rPr>
           <w:rFonts w:ascii="Times New Roman" w:hAnsi="Times New Roman" w:cs="Times New Roman"/>
@@ -1065,7 +1100,25 @@
           <w:sz w:val="24"/>
           <w:szCs w:val="24"/>
         </w:rPr>
-        <w:t>Move character with all their phases (Basic sunlight etc)</w:t>
+        <w:t xml:space="preserve">Move character with all their phases (Basic sunlight </w:t>
+      </w:r>
+      <w:proofErr w:type="spellStart"/>
+      <w:r>
+        <w:rPr>
+          <w:rFonts w:ascii="Times New Roman" w:hAnsi="Times New Roman" w:cs="Times New Roman"/>
+          <w:sz w:val="24"/>
+          <w:szCs w:val="24"/>
+        </w:rPr>
+        <w:t>etc</w:t>
+      </w:r>
+      <w:proofErr w:type="spellEnd"/>
+      <w:r>
+        <w:rPr>
+          <w:rFonts w:ascii="Times New Roman" w:hAnsi="Times New Roman" w:cs="Times New Roman"/>
+          <w:sz w:val="24"/>
+          <w:szCs w:val="24"/>
+        </w:rPr>
+        <w:t>)</w:t>
       </w:r>
     </w:p>
     <w:p>
@@ -1131,23 +1184,7 @@
           <w:sz w:val="24"/>
           <w:szCs w:val="24"/>
         </w:rPr>
-        <w:t xml:space="preserve">Press Move symbol, select a clearing on </w:t>
-      </w:r>
-      <w:r>
-        <w:rPr>
-          <w:rFonts w:ascii="Times New Roman" w:hAnsi="Times New Roman" w:cs="Times New Roman"/>
-          <w:sz w:val="24"/>
-          <w:szCs w:val="24"/>
-        </w:rPr>
-        <w:t xml:space="preserve">other </w:t>
-      </w:r>
-      <w:r>
-        <w:rPr>
-          <w:rFonts w:ascii="Times New Roman" w:hAnsi="Times New Roman" w:cs="Times New Roman"/>
-          <w:sz w:val="24"/>
-          <w:szCs w:val="24"/>
-        </w:rPr>
-        <w:t>tile</w:t>
+        <w:t>Press Move symbol, select a clearing on other tile</w:t>
       </w:r>
     </w:p>
     <w:p>
@@ -1169,7 +1206,25 @@
           <w:sz w:val="24"/>
           <w:szCs w:val="24"/>
         </w:rPr>
-        <w:t>Move character with all their phases (Basic sunlight etc)</w:t>
+        <w:t xml:space="preserve">Move character with all their phases (Basic sunlight </w:t>
+      </w:r>
+      <w:proofErr w:type="spellStart"/>
+      <w:r>
+        <w:rPr>
+          <w:rFonts w:ascii="Times New Roman" w:hAnsi="Times New Roman" w:cs="Times New Roman"/>
+          <w:sz w:val="24"/>
+          <w:szCs w:val="24"/>
+        </w:rPr>
+        <w:t>etc</w:t>
+      </w:r>
+      <w:proofErr w:type="spellEnd"/>
+      <w:r>
+        <w:rPr>
+          <w:rFonts w:ascii="Times New Roman" w:hAnsi="Times New Roman" w:cs="Times New Roman"/>
+          <w:sz w:val="24"/>
+          <w:szCs w:val="24"/>
+        </w:rPr>
+        <w:t>)</w:t>
       </w:r>
     </w:p>
     <w:p>
@@ -2422,8 +2477,6 @@
         </w:rPr>
         <w:t>(once all players submit turns) Client displays actions from server (see in log for character movement)</w:t>
       </w:r>
-      <w:bookmarkStart w:id="0" w:name="_GoBack"/>
-      <w:bookmarkEnd w:id="0"/>
     </w:p>
     <w:sectPr>
       <w:pgSz w:w="12240" w:h="15840"/>

</xml_diff>

<commit_message>
Equipment now has Names
getName() to return
</commit_message>
<xml_diff>
--- a/reportTeam5.docx
+++ b/reportTeam5.docx
@@ -102,18 +102,8 @@
           <w:sz w:val="24"/>
           <w:szCs w:val="24"/>
         </w:rPr>
-        <w:t xml:space="preserve">Nick </w:t>
-      </w:r>
-      <w:proofErr w:type="spellStart"/>
-      <w:r>
-        <w:rPr>
-          <w:rFonts w:ascii="Times New Roman" w:hAnsi="Times New Roman" w:cs="Times New Roman"/>
-          <w:sz w:val="24"/>
-          <w:szCs w:val="24"/>
-        </w:rPr>
-        <w:t>Chiasson</w:t>
-      </w:r>
-      <w:proofErr w:type="spellEnd"/>
+        <w:t>Nick Chiasson</w:t>
+      </w:r>
       <w:r>
         <w:rPr>
           <w:rFonts w:ascii="Times New Roman" w:hAnsi="Times New Roman" w:cs="Times New Roman"/>
@@ -128,18 +118,8 @@
           <w:sz w:val="24"/>
           <w:szCs w:val="24"/>
         </w:rPr>
-        <w:t xml:space="preserve">Colin </w:t>
-      </w:r>
-      <w:proofErr w:type="spellStart"/>
-      <w:r>
-        <w:rPr>
-          <w:rFonts w:ascii="Times New Roman" w:hAnsi="Times New Roman" w:cs="Times New Roman"/>
-          <w:sz w:val="24"/>
-          <w:szCs w:val="24"/>
-        </w:rPr>
-        <w:t>Zeidler</w:t>
-      </w:r>
-      <w:proofErr w:type="spellEnd"/>
+        <w:t>Colin Zeidler</w:t>
+      </w:r>
     </w:p>
     <w:p>
       <w:pPr>
@@ -394,289 +374,25 @@
     </w:p>
     <w:p>
       <w:pPr>
-        <w:rPr>
-          <w:rFonts w:ascii="Times New Roman" w:hAnsi="Times New Roman" w:cs="Times New Roman"/>
-          <w:sz w:val="24"/>
-          <w:szCs w:val="24"/>
-        </w:rPr>
-      </w:pPr>
-      <w:r>
-        <w:rPr>
-          <w:rFonts w:ascii="Times New Roman" w:hAnsi="Times New Roman" w:cs="Times New Roman"/>
-          <w:sz w:val="24"/>
-          <w:szCs w:val="24"/>
-        </w:rPr>
-        <w:t>Testing Done</w:t>
-      </w:r>
-    </w:p>
-    <w:p>
-      <w:pPr>
-        <w:pStyle w:val="ListParagraph"/>
-        <w:numPr>
-          <w:ilvl w:val="0"/>
-          <w:numId w:val="2"/>
-        </w:numPr>
-        <w:rPr>
-          <w:rFonts w:ascii="Times New Roman" w:hAnsi="Times New Roman" w:cs="Times New Roman"/>
-          <w:sz w:val="24"/>
-          <w:szCs w:val="24"/>
-        </w:rPr>
-      </w:pPr>
-      <w:r>
-        <w:rPr>
-          <w:rFonts w:ascii="Times New Roman" w:hAnsi="Times New Roman" w:cs="Times New Roman"/>
-          <w:sz w:val="24"/>
-          <w:szCs w:val="24"/>
-        </w:rPr>
-        <w:t>VS 2</w:t>
-      </w:r>
-      <w:r>
-        <w:rPr>
-          <w:rFonts w:ascii="Times New Roman" w:hAnsi="Times New Roman" w:cs="Times New Roman"/>
-          <w:sz w:val="24"/>
-          <w:szCs w:val="24"/>
-        </w:rPr>
-        <w:t xml:space="preserve">012 debugging Breakpoint on </w:t>
-      </w:r>
-      <w:proofErr w:type="spellStart"/>
-      <w:r>
-        <w:rPr>
-          <w:rFonts w:ascii="Times New Roman" w:hAnsi="Times New Roman" w:cs="Times New Roman"/>
-          <w:sz w:val="24"/>
-          <w:szCs w:val="24"/>
-        </w:rPr>
-        <w:t>runG</w:t>
-      </w:r>
-      <w:r>
-        <w:rPr>
-          <w:rFonts w:ascii="Times New Roman" w:hAnsi="Times New Roman" w:cs="Times New Roman"/>
-          <w:sz w:val="24"/>
-          <w:szCs w:val="24"/>
-        </w:rPr>
-        <w:t>ame</w:t>
-      </w:r>
-      <w:proofErr w:type="spellEnd"/>
-      <w:r>
-        <w:rPr>
-          <w:rFonts w:ascii="Times New Roman" w:hAnsi="Times New Roman" w:cs="Times New Roman"/>
-          <w:sz w:val="24"/>
-          <w:szCs w:val="24"/>
-        </w:rPr>
-        <w:t xml:space="preserve"> (runs after everything setup) shows all chits are distributed to tiles.</w:t>
-      </w:r>
-    </w:p>
-    <w:p>
-      <w:pPr>
-        <w:pStyle w:val="ListParagraph"/>
-        <w:numPr>
-          <w:ilvl w:val="0"/>
-          <w:numId w:val="2"/>
-        </w:numPr>
-        <w:rPr>
-          <w:rFonts w:ascii="Times New Roman" w:hAnsi="Times New Roman" w:cs="Times New Roman"/>
-          <w:sz w:val="24"/>
-          <w:szCs w:val="24"/>
-        </w:rPr>
-      </w:pPr>
-      <w:r>
-        <w:rPr>
-          <w:rFonts w:ascii="Times New Roman" w:hAnsi="Times New Roman" w:cs="Times New Roman"/>
-          <w:sz w:val="24"/>
-          <w:szCs w:val="24"/>
-        </w:rPr>
-        <w:t xml:space="preserve">Looping through tiles and displaying the name of the chits on each tile (in the </w:t>
-      </w:r>
-      <w:proofErr w:type="spellStart"/>
-      <w:r>
-        <w:rPr>
-          <w:rFonts w:ascii="Times New Roman" w:hAnsi="Times New Roman" w:cs="Times New Roman"/>
-          <w:sz w:val="24"/>
-          <w:szCs w:val="24"/>
-        </w:rPr>
-        <w:t>runGame</w:t>
-      </w:r>
-      <w:proofErr w:type="spellEnd"/>
-      <w:r>
-        <w:rPr>
-          <w:rFonts w:ascii="Times New Roman" w:hAnsi="Times New Roman" w:cs="Times New Roman"/>
-          <w:sz w:val="24"/>
-          <w:szCs w:val="24"/>
-        </w:rPr>
-        <w:t xml:space="preserve"> function(no longer there))</w:t>
-      </w:r>
-    </w:p>
-    <w:p>
-      <w:pPr>
-        <w:pStyle w:val="ListParagraph"/>
-        <w:numPr>
-          <w:ilvl w:val="0"/>
-          <w:numId w:val="2"/>
-        </w:numPr>
-        <w:rPr>
-          <w:rFonts w:ascii="Times New Roman" w:hAnsi="Times New Roman" w:cs="Times New Roman"/>
-          <w:i/>
-          <w:sz w:val="24"/>
-          <w:szCs w:val="24"/>
-        </w:rPr>
-      </w:pPr>
-      <w:r>
-        <w:rPr>
-          <w:rFonts w:ascii="Times New Roman" w:hAnsi="Times New Roman" w:cs="Times New Roman"/>
-          <w:i/>
-          <w:sz w:val="24"/>
-          <w:szCs w:val="24"/>
-        </w:rPr>
-        <w:t>Character moves t</w:t>
-      </w:r>
-      <w:r>
-        <w:rPr>
-          <w:rFonts w:ascii="Times New Roman" w:hAnsi="Times New Roman" w:cs="Times New Roman"/>
-          <w:i/>
-          <w:sz w:val="24"/>
-          <w:szCs w:val="24"/>
-        </w:rPr>
-        <w:t>o a tile, the chit is displayed (in the tile list)</w:t>
-      </w:r>
-    </w:p>
-    <w:p>
-      <w:pPr>
-        <w:rPr>
-          <w:rFonts w:ascii="Times New Roman" w:hAnsi="Times New Roman" w:cs="Times New Roman"/>
-          <w:sz w:val="24"/>
-          <w:szCs w:val="24"/>
-        </w:rPr>
-      </w:pPr>
-    </w:p>
-    <w:p>
-      <w:pPr>
-        <w:rPr>
-          <w:rFonts w:ascii="Times New Roman" w:hAnsi="Times New Roman" w:cs="Times New Roman"/>
-          <w:b/>
-          <w:sz w:val="24"/>
-          <w:szCs w:val="24"/>
-        </w:rPr>
-      </w:pPr>
-      <w:r>
-        <w:rPr>
-          <w:rFonts w:ascii="Times New Roman" w:hAnsi="Times New Roman" w:cs="Times New Roman"/>
-          <w:b/>
-          <w:sz w:val="24"/>
-          <w:szCs w:val="24"/>
-        </w:rPr>
-        <w:t>Place Dwellings and Ghost on the Board</w:t>
-      </w:r>
-    </w:p>
-    <w:p>
-      <w:pPr>
-        <w:rPr>
-          <w:rFonts w:ascii="Times New Roman" w:hAnsi="Times New Roman" w:cs="Times New Roman"/>
-          <w:sz w:val="24"/>
-          <w:szCs w:val="24"/>
-        </w:rPr>
-      </w:pPr>
-      <w:r>
-        <w:rPr>
-          <w:rFonts w:ascii="Times New Roman" w:hAnsi="Times New Roman" w:cs="Times New Roman"/>
-          <w:sz w:val="24"/>
-          <w:szCs w:val="24"/>
-        </w:rPr>
-        <w:t>Support</w:t>
-      </w:r>
-    </w:p>
-    <w:p>
-      <w:pPr>
-        <w:pStyle w:val="ListParagraph"/>
-        <w:numPr>
-          <w:ilvl w:val="0"/>
-          <w:numId w:val="2"/>
-        </w:numPr>
-        <w:rPr>
-          <w:rFonts w:ascii="Times New Roman" w:hAnsi="Times New Roman" w:cs="Times New Roman"/>
-          <w:sz w:val="24"/>
-          <w:szCs w:val="24"/>
-        </w:rPr>
-      </w:pPr>
-      <w:r>
-        <w:rPr>
-          <w:rFonts w:ascii="Times New Roman" w:hAnsi="Times New Roman" w:cs="Times New Roman"/>
-          <w:sz w:val="24"/>
-          <w:szCs w:val="24"/>
-        </w:rPr>
-        <w:t>Supported</w:t>
-      </w:r>
-    </w:p>
-    <w:p>
-      <w:pPr>
-        <w:rPr>
-          <w:rFonts w:ascii="Times New Roman" w:hAnsi="Times New Roman" w:cs="Times New Roman"/>
-          <w:sz w:val="24"/>
-          <w:szCs w:val="24"/>
-        </w:rPr>
-      </w:pPr>
-      <w:r>
-        <w:rPr>
-          <w:rFonts w:ascii="Times New Roman" w:hAnsi="Times New Roman" w:cs="Times New Roman"/>
-          <w:sz w:val="24"/>
-          <w:szCs w:val="24"/>
-        </w:rPr>
-        <w:t>Limitations</w:t>
-      </w:r>
-    </w:p>
-    <w:p>
-      <w:pPr>
-        <w:pStyle w:val="ListParagraph"/>
-        <w:numPr>
-          <w:ilvl w:val="0"/>
-          <w:numId w:val="2"/>
-        </w:numPr>
-        <w:rPr>
-          <w:rFonts w:ascii="Times New Roman" w:hAnsi="Times New Roman" w:cs="Times New Roman"/>
-          <w:i/>
-          <w:sz w:val="24"/>
-          <w:szCs w:val="24"/>
-        </w:rPr>
-      </w:pPr>
-      <w:r>
-        <w:rPr>
-          <w:rFonts w:ascii="Times New Roman" w:hAnsi="Times New Roman" w:cs="Times New Roman"/>
-          <w:sz w:val="24"/>
-          <w:szCs w:val="24"/>
-        </w:rPr>
-        <w:lastRenderedPageBreak/>
-        <w:t>Ghosts are not placed</w:t>
-      </w:r>
-    </w:p>
-    <w:p>
-      <w:pPr>
-        <w:pStyle w:val="ListParagraph"/>
-        <w:numPr>
-          <w:ilvl w:val="0"/>
-          <w:numId w:val="2"/>
-        </w:numPr>
-        <w:rPr>
-          <w:rFonts w:ascii="Times New Roman" w:hAnsi="Times New Roman" w:cs="Times New Roman"/>
-          <w:i/>
-          <w:sz w:val="24"/>
-          <w:szCs w:val="24"/>
-        </w:rPr>
-      </w:pPr>
-      <w:r>
-        <w:rPr>
-          <w:rFonts w:ascii="Times New Roman" w:hAnsi="Times New Roman" w:cs="Times New Roman"/>
-          <w:sz w:val="24"/>
-          <w:szCs w:val="24"/>
-        </w:rPr>
-        <w:t>Not graphically displayed on the board (only in info pane)</w:t>
-      </w:r>
-    </w:p>
-    <w:p>
-      <w:pPr>
-        <w:rPr>
-          <w:rFonts w:ascii="Times New Roman" w:hAnsi="Times New Roman" w:cs="Times New Roman"/>
-          <w:sz w:val="24"/>
-          <w:szCs w:val="24"/>
-        </w:rPr>
-      </w:pPr>
+        <w:pStyle w:val="ListParagraph"/>
+        <w:numPr>
+          <w:ilvl w:val="0"/>
+          <w:numId w:val="2"/>
+        </w:numPr>
+        <w:rPr>
+          <w:rFonts w:ascii="Times New Roman" w:hAnsi="Times New Roman" w:cs="Times New Roman"/>
+          <w:sz w:val="24"/>
+          <w:szCs w:val="24"/>
+        </w:rPr>
+      </w:pPr>
+      <w:r>
+        <w:rPr>
+          <w:rFonts w:ascii="Times New Roman" w:hAnsi="Times New Roman" w:cs="Times New Roman"/>
+          <w:sz w:val="24"/>
+          <w:szCs w:val="24"/>
+        </w:rPr>
+        <w:t>Lost City/Lost Castle</w:t>
+      </w:r>
       <w:bookmarkStart w:id="0" w:name="_GoBack"/>
       <w:bookmarkEnd w:id="0"/>
       <w:r>
@@ -685,6 +401,23 @@
           <w:sz w:val="24"/>
           <w:szCs w:val="24"/>
         </w:rPr>
+        <w:t>, currently no way to select which site you can loot from. Looting is done to the first chit in the Lost City/Castle’s list which is associated to that clearing</w:t>
+      </w:r>
+    </w:p>
+    <w:p>
+      <w:pPr>
+        <w:rPr>
+          <w:rFonts w:ascii="Times New Roman" w:hAnsi="Times New Roman" w:cs="Times New Roman"/>
+          <w:sz w:val="24"/>
+          <w:szCs w:val="24"/>
+        </w:rPr>
+      </w:pPr>
+      <w:r>
+        <w:rPr>
+          <w:rFonts w:ascii="Times New Roman" w:hAnsi="Times New Roman" w:cs="Times New Roman"/>
+          <w:sz w:val="24"/>
+          <w:szCs w:val="24"/>
+        </w:rPr>
         <w:t>Testing Done</w:t>
       </w:r>
     </w:p>
@@ -707,6 +440,247 @@
           <w:sz w:val="24"/>
           <w:szCs w:val="24"/>
         </w:rPr>
+        <w:t>VS 2</w:t>
+      </w:r>
+      <w:r>
+        <w:rPr>
+          <w:rFonts w:ascii="Times New Roman" w:hAnsi="Times New Roman" w:cs="Times New Roman"/>
+          <w:sz w:val="24"/>
+          <w:szCs w:val="24"/>
+        </w:rPr>
+        <w:t>012 debugging Breakpoint on runG</w:t>
+      </w:r>
+      <w:r>
+        <w:rPr>
+          <w:rFonts w:ascii="Times New Roman" w:hAnsi="Times New Roman" w:cs="Times New Roman"/>
+          <w:sz w:val="24"/>
+          <w:szCs w:val="24"/>
+        </w:rPr>
+        <w:t>ame (runs after everything setup) shows all chits are distributed to tiles.</w:t>
+      </w:r>
+    </w:p>
+    <w:p>
+      <w:pPr>
+        <w:pStyle w:val="ListParagraph"/>
+        <w:numPr>
+          <w:ilvl w:val="0"/>
+          <w:numId w:val="2"/>
+        </w:numPr>
+        <w:rPr>
+          <w:rFonts w:ascii="Times New Roman" w:hAnsi="Times New Roman" w:cs="Times New Roman"/>
+          <w:sz w:val="24"/>
+          <w:szCs w:val="24"/>
+        </w:rPr>
+      </w:pPr>
+      <w:r>
+        <w:rPr>
+          <w:rFonts w:ascii="Times New Roman" w:hAnsi="Times New Roman" w:cs="Times New Roman"/>
+          <w:sz w:val="24"/>
+          <w:szCs w:val="24"/>
+        </w:rPr>
+        <w:t>Looping through tiles and displaying the name of the chits on each tile (in the runGame function(no longer there))</w:t>
+      </w:r>
+    </w:p>
+    <w:p>
+      <w:pPr>
+        <w:pStyle w:val="ListParagraph"/>
+        <w:numPr>
+          <w:ilvl w:val="0"/>
+          <w:numId w:val="2"/>
+        </w:numPr>
+        <w:rPr>
+          <w:rFonts w:ascii="Times New Roman" w:hAnsi="Times New Roman" w:cs="Times New Roman"/>
+          <w:i/>
+          <w:sz w:val="24"/>
+          <w:szCs w:val="24"/>
+        </w:rPr>
+      </w:pPr>
+      <w:r>
+        <w:rPr>
+          <w:rFonts w:ascii="Times New Roman" w:hAnsi="Times New Roman" w:cs="Times New Roman"/>
+          <w:i/>
+          <w:sz w:val="24"/>
+          <w:szCs w:val="24"/>
+        </w:rPr>
+        <w:t>Character moves t</w:t>
+      </w:r>
+      <w:r>
+        <w:rPr>
+          <w:rFonts w:ascii="Times New Roman" w:hAnsi="Times New Roman" w:cs="Times New Roman"/>
+          <w:i/>
+          <w:sz w:val="24"/>
+          <w:szCs w:val="24"/>
+        </w:rPr>
+        <w:t>o a tile, the chit is displayed (in the tile list)</w:t>
+      </w:r>
+    </w:p>
+    <w:p>
+      <w:pPr>
+        <w:rPr>
+          <w:rFonts w:ascii="Times New Roman" w:hAnsi="Times New Roman" w:cs="Times New Roman"/>
+          <w:sz w:val="24"/>
+          <w:szCs w:val="24"/>
+        </w:rPr>
+      </w:pPr>
+    </w:p>
+    <w:p>
+      <w:pPr>
+        <w:rPr>
+          <w:rFonts w:ascii="Times New Roman" w:hAnsi="Times New Roman" w:cs="Times New Roman"/>
+          <w:b/>
+          <w:sz w:val="24"/>
+          <w:szCs w:val="24"/>
+        </w:rPr>
+      </w:pPr>
+      <w:r>
+        <w:rPr>
+          <w:rFonts w:ascii="Times New Roman" w:hAnsi="Times New Roman" w:cs="Times New Roman"/>
+          <w:b/>
+          <w:sz w:val="24"/>
+          <w:szCs w:val="24"/>
+        </w:rPr>
+        <w:t>Place Dwellings and Ghost on the Board</w:t>
+      </w:r>
+    </w:p>
+    <w:p>
+      <w:pPr>
+        <w:rPr>
+          <w:rFonts w:ascii="Times New Roman" w:hAnsi="Times New Roman" w:cs="Times New Roman"/>
+          <w:sz w:val="24"/>
+          <w:szCs w:val="24"/>
+        </w:rPr>
+      </w:pPr>
+      <w:r>
+        <w:rPr>
+          <w:rFonts w:ascii="Times New Roman" w:hAnsi="Times New Roman" w:cs="Times New Roman"/>
+          <w:sz w:val="24"/>
+          <w:szCs w:val="24"/>
+        </w:rPr>
+        <w:t>Support</w:t>
+      </w:r>
+    </w:p>
+    <w:p>
+      <w:pPr>
+        <w:pStyle w:val="ListParagraph"/>
+        <w:numPr>
+          <w:ilvl w:val="0"/>
+          <w:numId w:val="2"/>
+        </w:numPr>
+        <w:rPr>
+          <w:rFonts w:ascii="Times New Roman" w:hAnsi="Times New Roman" w:cs="Times New Roman"/>
+          <w:sz w:val="24"/>
+          <w:szCs w:val="24"/>
+        </w:rPr>
+      </w:pPr>
+      <w:r>
+        <w:rPr>
+          <w:rFonts w:ascii="Times New Roman" w:hAnsi="Times New Roman" w:cs="Times New Roman"/>
+          <w:sz w:val="24"/>
+          <w:szCs w:val="24"/>
+        </w:rPr>
+        <w:lastRenderedPageBreak/>
+        <w:t>Supported</w:t>
+      </w:r>
+    </w:p>
+    <w:p>
+      <w:pPr>
+        <w:rPr>
+          <w:rFonts w:ascii="Times New Roman" w:hAnsi="Times New Roman" w:cs="Times New Roman"/>
+          <w:sz w:val="24"/>
+          <w:szCs w:val="24"/>
+        </w:rPr>
+      </w:pPr>
+      <w:r>
+        <w:rPr>
+          <w:rFonts w:ascii="Times New Roman" w:hAnsi="Times New Roman" w:cs="Times New Roman"/>
+          <w:sz w:val="24"/>
+          <w:szCs w:val="24"/>
+        </w:rPr>
+        <w:t>Limitations</w:t>
+      </w:r>
+    </w:p>
+    <w:p>
+      <w:pPr>
+        <w:pStyle w:val="ListParagraph"/>
+        <w:numPr>
+          <w:ilvl w:val="0"/>
+          <w:numId w:val="2"/>
+        </w:numPr>
+        <w:rPr>
+          <w:rFonts w:ascii="Times New Roman" w:hAnsi="Times New Roman" w:cs="Times New Roman"/>
+          <w:i/>
+          <w:sz w:val="24"/>
+          <w:szCs w:val="24"/>
+        </w:rPr>
+      </w:pPr>
+      <w:r>
+        <w:rPr>
+          <w:rFonts w:ascii="Times New Roman" w:hAnsi="Times New Roman" w:cs="Times New Roman"/>
+          <w:sz w:val="24"/>
+          <w:szCs w:val="24"/>
+        </w:rPr>
+        <w:t>Ghosts are not placed</w:t>
+      </w:r>
+    </w:p>
+    <w:p>
+      <w:pPr>
+        <w:pStyle w:val="ListParagraph"/>
+        <w:numPr>
+          <w:ilvl w:val="0"/>
+          <w:numId w:val="2"/>
+        </w:numPr>
+        <w:rPr>
+          <w:rFonts w:ascii="Times New Roman" w:hAnsi="Times New Roman" w:cs="Times New Roman"/>
+          <w:i/>
+          <w:sz w:val="24"/>
+          <w:szCs w:val="24"/>
+        </w:rPr>
+      </w:pPr>
+      <w:r>
+        <w:rPr>
+          <w:rFonts w:ascii="Times New Roman" w:hAnsi="Times New Roman" w:cs="Times New Roman"/>
+          <w:sz w:val="24"/>
+          <w:szCs w:val="24"/>
+        </w:rPr>
+        <w:t>Not graphically displayed on the board (only in info pane)</w:t>
+      </w:r>
+    </w:p>
+    <w:p>
+      <w:pPr>
+        <w:rPr>
+          <w:rFonts w:ascii="Times New Roman" w:hAnsi="Times New Roman" w:cs="Times New Roman"/>
+          <w:sz w:val="24"/>
+          <w:szCs w:val="24"/>
+        </w:rPr>
+      </w:pPr>
+      <w:r>
+        <w:rPr>
+          <w:rFonts w:ascii="Times New Roman" w:hAnsi="Times New Roman" w:cs="Times New Roman"/>
+          <w:sz w:val="24"/>
+          <w:szCs w:val="24"/>
+        </w:rPr>
+        <w:t>Testing Done</w:t>
+      </w:r>
+    </w:p>
+    <w:p>
+      <w:pPr>
+        <w:pStyle w:val="ListParagraph"/>
+        <w:numPr>
+          <w:ilvl w:val="0"/>
+          <w:numId w:val="2"/>
+        </w:numPr>
+        <w:rPr>
+          <w:rFonts w:ascii="Times New Roman" w:hAnsi="Times New Roman" w:cs="Times New Roman"/>
+          <w:sz w:val="24"/>
+          <w:szCs w:val="24"/>
+        </w:rPr>
+      </w:pPr>
+      <w:r>
+        <w:rPr>
+          <w:rFonts w:ascii="Times New Roman" w:hAnsi="Times New Roman" w:cs="Times New Roman"/>
+          <w:sz w:val="24"/>
+          <w:szCs w:val="24"/>
+        </w:rPr>
         <w:t>Players start at a Dwelling(of their choosing (out of ones available for their character))</w:t>
       </w:r>
     </w:p>
@@ -1100,25 +1074,7 @@
           <w:sz w:val="24"/>
           <w:szCs w:val="24"/>
         </w:rPr>
-        <w:t xml:space="preserve">Move character with all their phases (Basic sunlight </w:t>
-      </w:r>
-      <w:proofErr w:type="spellStart"/>
-      <w:r>
-        <w:rPr>
-          <w:rFonts w:ascii="Times New Roman" w:hAnsi="Times New Roman" w:cs="Times New Roman"/>
-          <w:sz w:val="24"/>
-          <w:szCs w:val="24"/>
-        </w:rPr>
-        <w:t>etc</w:t>
-      </w:r>
-      <w:proofErr w:type="spellEnd"/>
-      <w:r>
-        <w:rPr>
-          <w:rFonts w:ascii="Times New Roman" w:hAnsi="Times New Roman" w:cs="Times New Roman"/>
-          <w:sz w:val="24"/>
-          <w:szCs w:val="24"/>
-        </w:rPr>
-        <w:t>)</w:t>
+        <w:t>Move character with all their phases (Basic sunlight etc)</w:t>
       </w:r>
     </w:p>
     <w:p>
@@ -1206,25 +1162,7 @@
           <w:sz w:val="24"/>
           <w:szCs w:val="24"/>
         </w:rPr>
-        <w:t xml:space="preserve">Move character with all their phases (Basic sunlight </w:t>
-      </w:r>
-      <w:proofErr w:type="spellStart"/>
-      <w:r>
-        <w:rPr>
-          <w:rFonts w:ascii="Times New Roman" w:hAnsi="Times New Roman" w:cs="Times New Roman"/>
-          <w:sz w:val="24"/>
-          <w:szCs w:val="24"/>
-        </w:rPr>
-        <w:t>etc</w:t>
-      </w:r>
-      <w:proofErr w:type="spellEnd"/>
-      <w:r>
-        <w:rPr>
-          <w:rFonts w:ascii="Times New Roman" w:hAnsi="Times New Roman" w:cs="Times New Roman"/>
-          <w:sz w:val="24"/>
-          <w:szCs w:val="24"/>
-        </w:rPr>
-        <w:t>)</w:t>
+        <w:t>Move character with all their phases (Basic sunlight etc)</w:t>
       </w:r>
     </w:p>
     <w:p>
@@ -1268,6 +1206,7 @@
           <w:sz w:val="24"/>
           <w:szCs w:val="24"/>
         </w:rPr>
+        <w:lastRenderedPageBreak/>
         <w:t>Move character into mountain (consumes two movement tiles)</w:t>
       </w:r>
     </w:p>
@@ -1299,506 +1238,572 @@
           <w:sz w:val="24"/>
           <w:szCs w:val="24"/>
         </w:rPr>
+        <w:t>Hide character</w:t>
+      </w:r>
+    </w:p>
+    <w:p>
+      <w:pPr>
+        <w:pStyle w:val="ListParagraph"/>
+        <w:numPr>
+          <w:ilvl w:val="0"/>
+          <w:numId w:val="2"/>
+        </w:numPr>
+        <w:rPr>
+          <w:rFonts w:ascii="Times New Roman" w:hAnsi="Times New Roman" w:cs="Times New Roman"/>
+          <w:sz w:val="24"/>
+          <w:szCs w:val="24"/>
+        </w:rPr>
+      </w:pPr>
+      <w:r>
+        <w:rPr>
+          <w:rFonts w:ascii="Times New Roman" w:hAnsi="Times New Roman" w:cs="Times New Roman"/>
+          <w:sz w:val="24"/>
+          <w:szCs w:val="24"/>
+        </w:rPr>
+        <w:t>Perform search (locate)</w:t>
+      </w:r>
+    </w:p>
+    <w:p>
+      <w:pPr>
+        <w:pStyle w:val="ListParagraph"/>
+        <w:numPr>
+          <w:ilvl w:val="0"/>
+          <w:numId w:val="2"/>
+        </w:numPr>
+        <w:rPr>
+          <w:rFonts w:ascii="Times New Roman" w:hAnsi="Times New Roman" w:cs="Times New Roman"/>
+          <w:sz w:val="24"/>
+          <w:szCs w:val="24"/>
+        </w:rPr>
+      </w:pPr>
+      <w:r>
+        <w:rPr>
+          <w:rFonts w:ascii="Times New Roman" w:hAnsi="Times New Roman" w:cs="Times New Roman"/>
+          <w:sz w:val="24"/>
+          <w:szCs w:val="24"/>
+        </w:rPr>
+        <w:t>Perform search (loot)</w:t>
+      </w:r>
+    </w:p>
+    <w:p>
+      <w:pPr>
+        <w:rPr>
+          <w:rFonts w:ascii="Times New Roman" w:hAnsi="Times New Roman" w:cs="Times New Roman"/>
+          <w:b/>
+          <w:sz w:val="24"/>
+          <w:szCs w:val="24"/>
+        </w:rPr>
+      </w:pPr>
+      <w:r>
+        <w:rPr>
+          <w:rFonts w:ascii="Times New Roman" w:hAnsi="Times New Roman" w:cs="Times New Roman"/>
+          <w:b/>
+          <w:sz w:val="24"/>
+          <w:szCs w:val="24"/>
+        </w:rPr>
+        <w:t>1</w:t>
+      </w:r>
+      <w:r>
+        <w:rPr>
+          <w:rFonts w:ascii="Times New Roman" w:hAnsi="Times New Roman" w:cs="Times New Roman"/>
+          <w:b/>
+          <w:sz w:val="24"/>
+          <w:szCs w:val="24"/>
+          <w:vertAlign w:val="superscript"/>
+        </w:rPr>
+        <w:t>st</w:t>
+      </w:r>
+      <w:r>
+        <w:rPr>
+          <w:rFonts w:ascii="Times New Roman" w:hAnsi="Times New Roman" w:cs="Times New Roman"/>
+          <w:b/>
+          <w:sz w:val="24"/>
+          <w:szCs w:val="24"/>
+        </w:rPr>
+        <w:t xml:space="preserve"> encounter treasure appearance and looting</w:t>
+      </w:r>
+    </w:p>
+    <w:p>
+      <w:pPr>
+        <w:rPr>
+          <w:rFonts w:ascii="Times New Roman" w:hAnsi="Times New Roman" w:cs="Times New Roman"/>
+          <w:sz w:val="24"/>
+          <w:szCs w:val="24"/>
+        </w:rPr>
+      </w:pPr>
+      <w:r>
+        <w:rPr>
+          <w:rFonts w:ascii="Times New Roman" w:hAnsi="Times New Roman" w:cs="Times New Roman"/>
+          <w:sz w:val="24"/>
+          <w:szCs w:val="24"/>
+        </w:rPr>
+        <w:t>Support</w:t>
+      </w:r>
+    </w:p>
+    <w:p>
+      <w:pPr>
+        <w:pStyle w:val="ListParagraph"/>
+        <w:numPr>
+          <w:ilvl w:val="0"/>
+          <w:numId w:val="2"/>
+        </w:numPr>
+        <w:rPr>
+          <w:rFonts w:ascii="Times New Roman" w:hAnsi="Times New Roman" w:cs="Times New Roman"/>
+          <w:sz w:val="24"/>
+          <w:szCs w:val="24"/>
+        </w:rPr>
+      </w:pPr>
+      <w:r>
+        <w:rPr>
+          <w:rFonts w:ascii="Times New Roman" w:hAnsi="Times New Roman" w:cs="Times New Roman"/>
+          <w:sz w:val="24"/>
+          <w:szCs w:val="24"/>
+        </w:rPr>
+        <w:t>Supported</w:t>
+      </w:r>
+    </w:p>
+    <w:p>
+      <w:pPr>
+        <w:rPr>
+          <w:rFonts w:ascii="Times New Roman" w:hAnsi="Times New Roman" w:cs="Times New Roman"/>
+          <w:sz w:val="24"/>
+          <w:szCs w:val="24"/>
+        </w:rPr>
+      </w:pPr>
+      <w:r>
+        <w:rPr>
+          <w:rFonts w:ascii="Times New Roman" w:hAnsi="Times New Roman" w:cs="Times New Roman"/>
+          <w:sz w:val="24"/>
+          <w:szCs w:val="24"/>
+        </w:rPr>
+        <w:t>Testing Done</w:t>
+      </w:r>
+    </w:p>
+    <w:p>
+      <w:pPr>
+        <w:pStyle w:val="ListParagraph"/>
+        <w:numPr>
+          <w:ilvl w:val="0"/>
+          <w:numId w:val="2"/>
+        </w:numPr>
+        <w:rPr>
+          <w:rFonts w:ascii="Times New Roman" w:hAnsi="Times New Roman" w:cs="Times New Roman"/>
+          <w:sz w:val="24"/>
+          <w:szCs w:val="24"/>
+        </w:rPr>
+      </w:pPr>
+      <w:r>
+        <w:rPr>
+          <w:rFonts w:ascii="Times New Roman" w:hAnsi="Times New Roman" w:cs="Times New Roman"/>
+          <w:i/>
+          <w:sz w:val="24"/>
+          <w:szCs w:val="24"/>
+        </w:rPr>
+        <w:t xml:space="preserve">Nothing yet </w:t>
+      </w:r>
+      <w:r>
+        <w:rPr>
+          <w:rFonts w:ascii="Times New Roman" w:hAnsi="Times New Roman" w:cs="Times New Roman"/>
+          <w:i/>
+          <w:sz w:val="24"/>
+          <w:szCs w:val="24"/>
+        </w:rPr>
+        <w:sym w:font="Wingdings" w:char="F04C"/>
+      </w:r>
+      <w:r>
+        <w:rPr>
+          <w:rFonts w:ascii="Times New Roman" w:hAnsi="Times New Roman" w:cs="Times New Roman"/>
+          <w:i/>
+          <w:sz w:val="24"/>
+          <w:szCs w:val="24"/>
+        </w:rPr>
+        <w:t xml:space="preserve"> </w:t>
+      </w:r>
+      <w:r>
+        <w:rPr>
+          <w:rFonts w:ascii="Times New Roman" w:hAnsi="Times New Roman" w:cs="Times New Roman"/>
+          <w:i/>
+          <w:sz w:val="24"/>
+          <w:szCs w:val="24"/>
+        </w:rPr>
+        <w:sym w:font="Wingdings" w:char="F04C"/>
+      </w:r>
+      <w:r>
+        <w:rPr>
+          <w:rFonts w:ascii="Times New Roman" w:hAnsi="Times New Roman" w:cs="Times New Roman"/>
+          <w:i/>
+          <w:sz w:val="24"/>
+          <w:szCs w:val="24"/>
+        </w:rPr>
+        <w:t xml:space="preserve"> </w:t>
+      </w:r>
+      <w:r>
+        <w:rPr>
+          <w:rFonts w:ascii="Times New Roman" w:hAnsi="Times New Roman" w:cs="Times New Roman"/>
+          <w:i/>
+          <w:sz w:val="24"/>
+          <w:szCs w:val="24"/>
+        </w:rPr>
+        <w:sym w:font="Wingdings" w:char="F04C"/>
+      </w:r>
+    </w:p>
+    <w:p>
+      <w:pPr>
+        <w:rPr>
+          <w:rFonts w:ascii="Times New Roman" w:hAnsi="Times New Roman" w:cs="Times New Roman"/>
+          <w:b/>
+          <w:sz w:val="24"/>
+          <w:szCs w:val="24"/>
+        </w:rPr>
+      </w:pPr>
+      <w:r>
+        <w:rPr>
+          <w:rFonts w:ascii="Times New Roman" w:hAnsi="Times New Roman" w:cs="Times New Roman"/>
+          <w:b/>
+          <w:sz w:val="24"/>
+          <w:szCs w:val="24"/>
+        </w:rPr>
+        <w:t>Natives</w:t>
+      </w:r>
+    </w:p>
+    <w:p>
+      <w:pPr>
+        <w:rPr>
+          <w:rFonts w:ascii="Times New Roman" w:hAnsi="Times New Roman" w:cs="Times New Roman"/>
+          <w:sz w:val="24"/>
+          <w:szCs w:val="24"/>
+        </w:rPr>
+      </w:pPr>
+      <w:r>
+        <w:rPr>
+          <w:rFonts w:ascii="Times New Roman" w:hAnsi="Times New Roman" w:cs="Times New Roman"/>
+          <w:sz w:val="24"/>
+          <w:szCs w:val="24"/>
+        </w:rPr>
+        <w:t>Support</w:t>
+      </w:r>
+    </w:p>
+    <w:p>
+      <w:pPr>
+        <w:pStyle w:val="ListParagraph"/>
+        <w:numPr>
+          <w:ilvl w:val="0"/>
+          <w:numId w:val="2"/>
+        </w:numPr>
+        <w:rPr>
+          <w:rFonts w:ascii="Times New Roman" w:hAnsi="Times New Roman" w:cs="Times New Roman"/>
+          <w:sz w:val="24"/>
+          <w:szCs w:val="24"/>
+        </w:rPr>
+      </w:pPr>
+      <w:r>
+        <w:rPr>
+          <w:rFonts w:ascii="Times New Roman" w:hAnsi="Times New Roman" w:cs="Times New Roman"/>
+          <w:sz w:val="24"/>
+          <w:szCs w:val="24"/>
+        </w:rPr>
+        <w:t>unimplemented</w:t>
+      </w:r>
+    </w:p>
+    <w:p>
+      <w:pPr>
+        <w:rPr>
+          <w:rFonts w:ascii="Times New Roman" w:hAnsi="Times New Roman" w:cs="Times New Roman"/>
+          <w:sz w:val="24"/>
+          <w:szCs w:val="24"/>
+        </w:rPr>
+      </w:pPr>
+      <w:r>
+        <w:rPr>
+          <w:rFonts w:ascii="Times New Roman" w:hAnsi="Times New Roman" w:cs="Times New Roman"/>
+          <w:b/>
+          <w:sz w:val="24"/>
+          <w:szCs w:val="24"/>
+        </w:rPr>
+        <w:t>Monsters</w:t>
+      </w:r>
+    </w:p>
+    <w:p>
+      <w:pPr>
+        <w:rPr>
+          <w:rFonts w:ascii="Times New Roman" w:hAnsi="Times New Roman" w:cs="Times New Roman"/>
+          <w:sz w:val="24"/>
+          <w:szCs w:val="24"/>
+        </w:rPr>
+      </w:pPr>
+      <w:r>
+        <w:rPr>
+          <w:rFonts w:ascii="Times New Roman" w:hAnsi="Times New Roman" w:cs="Times New Roman"/>
+          <w:sz w:val="24"/>
+          <w:szCs w:val="24"/>
+        </w:rPr>
+        <w:t>Support</w:t>
+      </w:r>
+    </w:p>
+    <w:p>
+      <w:pPr>
+        <w:pStyle w:val="ListParagraph"/>
+        <w:numPr>
+          <w:ilvl w:val="0"/>
+          <w:numId w:val="2"/>
+        </w:numPr>
+        <w:rPr>
+          <w:rFonts w:ascii="Times New Roman" w:hAnsi="Times New Roman" w:cs="Times New Roman"/>
+          <w:sz w:val="24"/>
+          <w:szCs w:val="24"/>
+        </w:rPr>
+      </w:pPr>
+      <w:r>
+        <w:rPr>
+          <w:rFonts w:ascii="Times New Roman" w:hAnsi="Times New Roman" w:cs="Times New Roman"/>
+          <w:sz w:val="24"/>
+          <w:szCs w:val="24"/>
+        </w:rPr>
+        <w:t>unimplemented</w:t>
+      </w:r>
+    </w:p>
+    <w:p>
+      <w:pPr>
+        <w:rPr>
+          <w:rFonts w:ascii="Times New Roman" w:hAnsi="Times New Roman" w:cs="Times New Roman"/>
+          <w:b/>
+          <w:sz w:val="24"/>
+          <w:szCs w:val="24"/>
+        </w:rPr>
+      </w:pPr>
+      <w:r>
+        <w:rPr>
+          <w:rFonts w:ascii="Times New Roman" w:hAnsi="Times New Roman" w:cs="Times New Roman"/>
+          <w:b/>
+          <w:sz w:val="24"/>
+          <w:szCs w:val="24"/>
+        </w:rPr>
+        <w:t>Combat Between Players</w:t>
+      </w:r>
+    </w:p>
+    <w:p>
+      <w:pPr>
+        <w:rPr>
+          <w:rFonts w:ascii="Times New Roman" w:hAnsi="Times New Roman" w:cs="Times New Roman"/>
+          <w:sz w:val="24"/>
+          <w:szCs w:val="24"/>
+        </w:rPr>
+      </w:pPr>
+      <w:r>
+        <w:rPr>
+          <w:rFonts w:ascii="Times New Roman" w:hAnsi="Times New Roman" w:cs="Times New Roman"/>
+          <w:sz w:val="24"/>
+          <w:szCs w:val="24"/>
+        </w:rPr>
+        <w:t>Support</w:t>
+      </w:r>
+    </w:p>
+    <w:p>
+      <w:pPr>
+        <w:pStyle w:val="ListParagraph"/>
+        <w:numPr>
+          <w:ilvl w:val="0"/>
+          <w:numId w:val="2"/>
+        </w:numPr>
+        <w:rPr>
+          <w:rFonts w:ascii="Times New Roman" w:hAnsi="Times New Roman" w:cs="Times New Roman"/>
+          <w:sz w:val="24"/>
+          <w:szCs w:val="24"/>
+        </w:rPr>
+      </w:pPr>
+      <w:r>
+        <w:rPr>
+          <w:rFonts w:ascii="Times New Roman" w:hAnsi="Times New Roman" w:cs="Times New Roman"/>
+          <w:sz w:val="24"/>
+          <w:szCs w:val="24"/>
+        </w:rPr>
+        <w:t>unimplemented</w:t>
+      </w:r>
+    </w:p>
+    <w:p>
+      <w:pPr>
+        <w:rPr>
+          <w:rFonts w:ascii="Times New Roman" w:hAnsi="Times New Roman" w:cs="Times New Roman"/>
+          <w:b/>
+          <w:sz w:val="24"/>
+          <w:szCs w:val="24"/>
+        </w:rPr>
+      </w:pPr>
+      <w:r>
+        <w:rPr>
+          <w:rFonts w:ascii="Times New Roman" w:hAnsi="Times New Roman" w:cs="Times New Roman"/>
+          <w:b/>
+          <w:sz w:val="24"/>
+          <w:szCs w:val="24"/>
+        </w:rPr>
+        <w:t>Characters</w:t>
+      </w:r>
+    </w:p>
+    <w:p>
+      <w:pPr>
+        <w:rPr>
+          <w:rFonts w:ascii="Times New Roman" w:hAnsi="Times New Roman" w:cs="Times New Roman"/>
+          <w:sz w:val="24"/>
+          <w:szCs w:val="24"/>
+        </w:rPr>
+      </w:pPr>
+      <w:r>
+        <w:rPr>
+          <w:rFonts w:ascii="Times New Roman" w:hAnsi="Times New Roman" w:cs="Times New Roman"/>
+          <w:sz w:val="24"/>
+          <w:szCs w:val="24"/>
+        </w:rPr>
+        <w:t>Support</w:t>
+      </w:r>
+    </w:p>
+    <w:p>
+      <w:pPr>
+        <w:pStyle w:val="ListParagraph"/>
+        <w:numPr>
+          <w:ilvl w:val="0"/>
+          <w:numId w:val="2"/>
+        </w:numPr>
+        <w:rPr>
+          <w:rFonts w:ascii="Times New Roman" w:hAnsi="Times New Roman" w:cs="Times New Roman"/>
+          <w:sz w:val="24"/>
+          <w:szCs w:val="24"/>
+        </w:rPr>
+      </w:pPr>
+      <w:r>
+        <w:rPr>
+          <w:rFonts w:ascii="Times New Roman" w:hAnsi="Times New Roman" w:cs="Times New Roman"/>
+          <w:sz w:val="24"/>
+          <w:szCs w:val="24"/>
+        </w:rPr>
+        <w:t>All Characters required (Captain, swordsman, amazon, dwarf, elf, black knight)</w:t>
+      </w:r>
+    </w:p>
+    <w:p>
+      <w:pPr>
+        <w:rPr>
+          <w:rFonts w:ascii="Times New Roman" w:hAnsi="Times New Roman" w:cs="Times New Roman"/>
+          <w:sz w:val="24"/>
+          <w:szCs w:val="24"/>
+        </w:rPr>
+      </w:pPr>
+      <w:r>
+        <w:rPr>
+          <w:rFonts w:ascii="Times New Roman" w:hAnsi="Times New Roman" w:cs="Times New Roman"/>
+          <w:sz w:val="24"/>
+          <w:szCs w:val="24"/>
+        </w:rPr>
+        <w:t>Limitation</w:t>
+      </w:r>
+    </w:p>
+    <w:p>
+      <w:pPr>
+        <w:pStyle w:val="ListParagraph"/>
+        <w:numPr>
+          <w:ilvl w:val="0"/>
+          <w:numId w:val="2"/>
+        </w:numPr>
+        <w:rPr>
+          <w:rFonts w:ascii="Times New Roman" w:hAnsi="Times New Roman" w:cs="Times New Roman"/>
+          <w:sz w:val="24"/>
+          <w:szCs w:val="24"/>
+        </w:rPr>
+      </w:pPr>
+      <w:r>
+        <w:rPr>
+          <w:rFonts w:ascii="Times New Roman" w:hAnsi="Times New Roman" w:cs="Times New Roman"/>
+          <w:sz w:val="24"/>
+          <w:szCs w:val="24"/>
+        </w:rPr>
+        <w:t>Do Not Support Meeting Tables</w:t>
+      </w:r>
+    </w:p>
+    <w:p>
+      <w:pPr>
+        <w:pStyle w:val="ListParagraph"/>
+        <w:numPr>
+          <w:ilvl w:val="0"/>
+          <w:numId w:val="2"/>
+        </w:numPr>
+        <w:rPr>
+          <w:rFonts w:ascii="Times New Roman" w:hAnsi="Times New Roman" w:cs="Times New Roman"/>
+          <w:sz w:val="24"/>
+          <w:szCs w:val="24"/>
+        </w:rPr>
+      </w:pPr>
+      <w:r>
+        <w:rPr>
+          <w:rFonts w:ascii="Times New Roman" w:hAnsi="Times New Roman" w:cs="Times New Roman"/>
+          <w:sz w:val="24"/>
+          <w:szCs w:val="24"/>
+        </w:rPr>
+        <w:t>Unsupported Advantages</w:t>
+      </w:r>
+    </w:p>
+    <w:p>
+      <w:pPr>
+        <w:pStyle w:val="ListParagraph"/>
+        <w:numPr>
+          <w:ilvl w:val="1"/>
+          <w:numId w:val="2"/>
+        </w:numPr>
+        <w:rPr>
+          <w:rFonts w:ascii="Times New Roman" w:hAnsi="Times New Roman" w:cs="Times New Roman"/>
+          <w:sz w:val="24"/>
+          <w:szCs w:val="24"/>
+        </w:rPr>
+      </w:pPr>
+      <w:r>
+        <w:rPr>
+          <w:rFonts w:ascii="Times New Roman" w:hAnsi="Times New Roman" w:cs="Times New Roman"/>
+          <w:sz w:val="24"/>
+          <w:szCs w:val="24"/>
+        </w:rPr>
+        <w:t>Captain: Aim</w:t>
+      </w:r>
+    </w:p>
+    <w:p>
+      <w:pPr>
+        <w:pStyle w:val="ListParagraph"/>
+        <w:numPr>
+          <w:ilvl w:val="1"/>
+          <w:numId w:val="2"/>
+        </w:numPr>
+        <w:rPr>
+          <w:rFonts w:ascii="Times New Roman" w:hAnsi="Times New Roman" w:cs="Times New Roman"/>
+          <w:sz w:val="24"/>
+          <w:szCs w:val="24"/>
+        </w:rPr>
+      </w:pPr>
+      <w:r>
+        <w:rPr>
+          <w:rFonts w:ascii="Times New Roman" w:hAnsi="Times New Roman" w:cs="Times New Roman"/>
+          <w:sz w:val="24"/>
+          <w:szCs w:val="24"/>
+        </w:rPr>
+        <w:t>Swordsman: Barter or Clever</w:t>
+      </w:r>
+    </w:p>
+    <w:p>
+      <w:pPr>
+        <w:pStyle w:val="ListParagraph"/>
+        <w:numPr>
+          <w:ilvl w:val="1"/>
+          <w:numId w:val="2"/>
+        </w:numPr>
+        <w:rPr>
+          <w:rFonts w:ascii="Times New Roman" w:hAnsi="Times New Roman" w:cs="Times New Roman"/>
+          <w:sz w:val="24"/>
+          <w:szCs w:val="24"/>
+        </w:rPr>
+      </w:pPr>
+      <w:r>
+        <w:rPr>
+          <w:rFonts w:ascii="Times New Roman" w:hAnsi="Times New Roman" w:cs="Times New Roman"/>
+          <w:sz w:val="24"/>
+          <w:szCs w:val="24"/>
+        </w:rPr>
         <w:lastRenderedPageBreak/>
-        <w:t>Hide character</w:t>
-      </w:r>
-    </w:p>
-    <w:p>
-      <w:pPr>
-        <w:pStyle w:val="ListParagraph"/>
-        <w:numPr>
-          <w:ilvl w:val="0"/>
-          <w:numId w:val="2"/>
-        </w:numPr>
-        <w:rPr>
-          <w:rFonts w:ascii="Times New Roman" w:hAnsi="Times New Roman" w:cs="Times New Roman"/>
-          <w:sz w:val="24"/>
-          <w:szCs w:val="24"/>
-        </w:rPr>
-      </w:pPr>
-      <w:r>
-        <w:rPr>
-          <w:rFonts w:ascii="Times New Roman" w:hAnsi="Times New Roman" w:cs="Times New Roman"/>
-          <w:sz w:val="24"/>
-          <w:szCs w:val="24"/>
-        </w:rPr>
-        <w:t>Perform search (locate)</w:t>
-      </w:r>
-    </w:p>
-    <w:p>
-      <w:pPr>
-        <w:pStyle w:val="ListParagraph"/>
-        <w:numPr>
-          <w:ilvl w:val="0"/>
-          <w:numId w:val="2"/>
-        </w:numPr>
-        <w:rPr>
-          <w:rFonts w:ascii="Times New Roman" w:hAnsi="Times New Roman" w:cs="Times New Roman"/>
-          <w:sz w:val="24"/>
-          <w:szCs w:val="24"/>
-        </w:rPr>
-      </w:pPr>
-      <w:r>
-        <w:rPr>
-          <w:rFonts w:ascii="Times New Roman" w:hAnsi="Times New Roman" w:cs="Times New Roman"/>
-          <w:sz w:val="24"/>
-          <w:szCs w:val="24"/>
-        </w:rPr>
-        <w:t>Perform search (loot)</w:t>
-      </w:r>
-    </w:p>
-    <w:p>
-      <w:pPr>
-        <w:rPr>
-          <w:rFonts w:ascii="Times New Roman" w:hAnsi="Times New Roman" w:cs="Times New Roman"/>
-          <w:b/>
-          <w:sz w:val="24"/>
-          <w:szCs w:val="24"/>
-        </w:rPr>
-      </w:pPr>
-      <w:r>
-        <w:rPr>
-          <w:rFonts w:ascii="Times New Roman" w:hAnsi="Times New Roman" w:cs="Times New Roman"/>
-          <w:b/>
-          <w:sz w:val="24"/>
-          <w:szCs w:val="24"/>
-        </w:rPr>
-        <w:t>1</w:t>
-      </w:r>
-      <w:r>
-        <w:rPr>
-          <w:rFonts w:ascii="Times New Roman" w:hAnsi="Times New Roman" w:cs="Times New Roman"/>
-          <w:b/>
-          <w:sz w:val="24"/>
-          <w:szCs w:val="24"/>
-          <w:vertAlign w:val="superscript"/>
-        </w:rPr>
-        <w:t>st</w:t>
-      </w:r>
-      <w:r>
-        <w:rPr>
-          <w:rFonts w:ascii="Times New Roman" w:hAnsi="Times New Roman" w:cs="Times New Roman"/>
-          <w:b/>
-          <w:sz w:val="24"/>
-          <w:szCs w:val="24"/>
-        </w:rPr>
-        <w:t xml:space="preserve"> encounter treasure appearance and looting</w:t>
-      </w:r>
-    </w:p>
-    <w:p>
-      <w:pPr>
-        <w:rPr>
-          <w:rFonts w:ascii="Times New Roman" w:hAnsi="Times New Roman" w:cs="Times New Roman"/>
-          <w:sz w:val="24"/>
-          <w:szCs w:val="24"/>
-        </w:rPr>
-      </w:pPr>
-      <w:r>
-        <w:rPr>
-          <w:rFonts w:ascii="Times New Roman" w:hAnsi="Times New Roman" w:cs="Times New Roman"/>
-          <w:sz w:val="24"/>
-          <w:szCs w:val="24"/>
-        </w:rPr>
-        <w:t>Support</w:t>
-      </w:r>
-    </w:p>
-    <w:p>
-      <w:pPr>
-        <w:pStyle w:val="ListParagraph"/>
-        <w:numPr>
-          <w:ilvl w:val="0"/>
-          <w:numId w:val="2"/>
-        </w:numPr>
-        <w:rPr>
-          <w:rFonts w:ascii="Times New Roman" w:hAnsi="Times New Roman" w:cs="Times New Roman"/>
-          <w:sz w:val="24"/>
-          <w:szCs w:val="24"/>
-        </w:rPr>
-      </w:pPr>
-      <w:r>
-        <w:rPr>
-          <w:rFonts w:ascii="Times New Roman" w:hAnsi="Times New Roman" w:cs="Times New Roman"/>
-          <w:sz w:val="24"/>
-          <w:szCs w:val="24"/>
-        </w:rPr>
-        <w:t>Supported</w:t>
-      </w:r>
-    </w:p>
-    <w:p>
-      <w:pPr>
-        <w:rPr>
-          <w:rFonts w:ascii="Times New Roman" w:hAnsi="Times New Roman" w:cs="Times New Roman"/>
-          <w:sz w:val="24"/>
-          <w:szCs w:val="24"/>
-        </w:rPr>
-      </w:pPr>
-      <w:r>
-        <w:rPr>
-          <w:rFonts w:ascii="Times New Roman" w:hAnsi="Times New Roman" w:cs="Times New Roman"/>
-          <w:sz w:val="24"/>
-          <w:szCs w:val="24"/>
-        </w:rPr>
-        <w:t>Testing Done</w:t>
-      </w:r>
-    </w:p>
-    <w:p>
-      <w:pPr>
-        <w:pStyle w:val="ListParagraph"/>
-        <w:numPr>
-          <w:ilvl w:val="0"/>
-          <w:numId w:val="2"/>
-        </w:numPr>
-        <w:rPr>
-          <w:rFonts w:ascii="Times New Roman" w:hAnsi="Times New Roman" w:cs="Times New Roman"/>
-          <w:sz w:val="24"/>
-          <w:szCs w:val="24"/>
-        </w:rPr>
-      </w:pPr>
-      <w:r>
-        <w:rPr>
-          <w:rFonts w:ascii="Times New Roman" w:hAnsi="Times New Roman" w:cs="Times New Roman"/>
-          <w:i/>
-          <w:sz w:val="24"/>
-          <w:szCs w:val="24"/>
-        </w:rPr>
-        <w:t xml:space="preserve">Nothing yet </w:t>
-      </w:r>
-      <w:r>
-        <w:rPr>
-          <w:rFonts w:ascii="Times New Roman" w:hAnsi="Times New Roman" w:cs="Times New Roman"/>
-          <w:i/>
-          <w:sz w:val="24"/>
-          <w:szCs w:val="24"/>
-        </w:rPr>
-        <w:sym w:font="Wingdings" w:char="F04C"/>
-      </w:r>
-      <w:r>
-        <w:rPr>
-          <w:rFonts w:ascii="Times New Roman" w:hAnsi="Times New Roman" w:cs="Times New Roman"/>
-          <w:i/>
-          <w:sz w:val="24"/>
-          <w:szCs w:val="24"/>
-        </w:rPr>
-        <w:t xml:space="preserve"> </w:t>
-      </w:r>
-      <w:r>
-        <w:rPr>
-          <w:rFonts w:ascii="Times New Roman" w:hAnsi="Times New Roman" w:cs="Times New Roman"/>
-          <w:i/>
-          <w:sz w:val="24"/>
-          <w:szCs w:val="24"/>
-        </w:rPr>
-        <w:sym w:font="Wingdings" w:char="F04C"/>
-      </w:r>
-      <w:r>
-        <w:rPr>
-          <w:rFonts w:ascii="Times New Roman" w:hAnsi="Times New Roman" w:cs="Times New Roman"/>
-          <w:i/>
-          <w:sz w:val="24"/>
-          <w:szCs w:val="24"/>
-        </w:rPr>
-        <w:t xml:space="preserve"> </w:t>
-      </w:r>
-      <w:r>
-        <w:rPr>
-          <w:rFonts w:ascii="Times New Roman" w:hAnsi="Times New Roman" w:cs="Times New Roman"/>
-          <w:i/>
-          <w:sz w:val="24"/>
-          <w:szCs w:val="24"/>
-        </w:rPr>
-        <w:sym w:font="Wingdings" w:char="F04C"/>
-      </w:r>
-    </w:p>
-    <w:p>
-      <w:pPr>
-        <w:rPr>
-          <w:rFonts w:ascii="Times New Roman" w:hAnsi="Times New Roman" w:cs="Times New Roman"/>
-          <w:b/>
-          <w:sz w:val="24"/>
-          <w:szCs w:val="24"/>
-        </w:rPr>
-      </w:pPr>
-      <w:r>
-        <w:rPr>
-          <w:rFonts w:ascii="Times New Roman" w:hAnsi="Times New Roman" w:cs="Times New Roman"/>
-          <w:b/>
-          <w:sz w:val="24"/>
-          <w:szCs w:val="24"/>
-        </w:rPr>
-        <w:t>Natives</w:t>
-      </w:r>
-    </w:p>
-    <w:p>
-      <w:pPr>
-        <w:rPr>
-          <w:rFonts w:ascii="Times New Roman" w:hAnsi="Times New Roman" w:cs="Times New Roman"/>
-          <w:sz w:val="24"/>
-          <w:szCs w:val="24"/>
-        </w:rPr>
-      </w:pPr>
-      <w:r>
-        <w:rPr>
-          <w:rFonts w:ascii="Times New Roman" w:hAnsi="Times New Roman" w:cs="Times New Roman"/>
-          <w:sz w:val="24"/>
-          <w:szCs w:val="24"/>
-        </w:rPr>
-        <w:t>Support</w:t>
-      </w:r>
-    </w:p>
-    <w:p>
-      <w:pPr>
-        <w:pStyle w:val="ListParagraph"/>
-        <w:numPr>
-          <w:ilvl w:val="0"/>
-          <w:numId w:val="2"/>
-        </w:numPr>
-        <w:rPr>
-          <w:rFonts w:ascii="Times New Roman" w:hAnsi="Times New Roman" w:cs="Times New Roman"/>
-          <w:sz w:val="24"/>
-          <w:szCs w:val="24"/>
-        </w:rPr>
-      </w:pPr>
-      <w:r>
-        <w:rPr>
-          <w:rFonts w:ascii="Times New Roman" w:hAnsi="Times New Roman" w:cs="Times New Roman"/>
-          <w:sz w:val="24"/>
-          <w:szCs w:val="24"/>
-        </w:rPr>
-        <w:t>unimplemented</w:t>
-      </w:r>
-    </w:p>
-    <w:p>
-      <w:pPr>
-        <w:rPr>
-          <w:rFonts w:ascii="Times New Roman" w:hAnsi="Times New Roman" w:cs="Times New Roman"/>
-          <w:sz w:val="24"/>
-          <w:szCs w:val="24"/>
-        </w:rPr>
-      </w:pPr>
-      <w:r>
-        <w:rPr>
-          <w:rFonts w:ascii="Times New Roman" w:hAnsi="Times New Roman" w:cs="Times New Roman"/>
-          <w:b/>
-          <w:sz w:val="24"/>
-          <w:szCs w:val="24"/>
-        </w:rPr>
-        <w:t>Monsters</w:t>
-      </w:r>
-    </w:p>
-    <w:p>
-      <w:pPr>
-        <w:rPr>
-          <w:rFonts w:ascii="Times New Roman" w:hAnsi="Times New Roman" w:cs="Times New Roman"/>
-          <w:sz w:val="24"/>
-          <w:szCs w:val="24"/>
-        </w:rPr>
-      </w:pPr>
-      <w:r>
-        <w:rPr>
-          <w:rFonts w:ascii="Times New Roman" w:hAnsi="Times New Roman" w:cs="Times New Roman"/>
-          <w:sz w:val="24"/>
-          <w:szCs w:val="24"/>
-        </w:rPr>
-        <w:t>Support</w:t>
-      </w:r>
-    </w:p>
-    <w:p>
-      <w:pPr>
-        <w:pStyle w:val="ListParagraph"/>
-        <w:numPr>
-          <w:ilvl w:val="0"/>
-          <w:numId w:val="2"/>
-        </w:numPr>
-        <w:rPr>
-          <w:rFonts w:ascii="Times New Roman" w:hAnsi="Times New Roman" w:cs="Times New Roman"/>
-          <w:sz w:val="24"/>
-          <w:szCs w:val="24"/>
-        </w:rPr>
-      </w:pPr>
-      <w:r>
-        <w:rPr>
-          <w:rFonts w:ascii="Times New Roman" w:hAnsi="Times New Roman" w:cs="Times New Roman"/>
-          <w:sz w:val="24"/>
-          <w:szCs w:val="24"/>
-        </w:rPr>
-        <w:t>unimplemented</w:t>
-      </w:r>
-    </w:p>
-    <w:p>
-      <w:pPr>
-        <w:rPr>
-          <w:rFonts w:ascii="Times New Roman" w:hAnsi="Times New Roman" w:cs="Times New Roman"/>
-          <w:b/>
-          <w:sz w:val="24"/>
-          <w:szCs w:val="24"/>
-        </w:rPr>
-      </w:pPr>
-      <w:r>
-        <w:rPr>
-          <w:rFonts w:ascii="Times New Roman" w:hAnsi="Times New Roman" w:cs="Times New Roman"/>
-          <w:b/>
-          <w:sz w:val="24"/>
-          <w:szCs w:val="24"/>
-        </w:rPr>
-        <w:t>Combat Between Players</w:t>
-      </w:r>
-    </w:p>
-    <w:p>
-      <w:pPr>
-        <w:rPr>
-          <w:rFonts w:ascii="Times New Roman" w:hAnsi="Times New Roman" w:cs="Times New Roman"/>
-          <w:sz w:val="24"/>
-          <w:szCs w:val="24"/>
-        </w:rPr>
-      </w:pPr>
-      <w:r>
-        <w:rPr>
-          <w:rFonts w:ascii="Times New Roman" w:hAnsi="Times New Roman" w:cs="Times New Roman"/>
-          <w:sz w:val="24"/>
-          <w:szCs w:val="24"/>
-        </w:rPr>
-        <w:t>Support</w:t>
-      </w:r>
-    </w:p>
-    <w:p>
-      <w:pPr>
-        <w:pStyle w:val="ListParagraph"/>
-        <w:numPr>
-          <w:ilvl w:val="0"/>
-          <w:numId w:val="2"/>
-        </w:numPr>
-        <w:rPr>
-          <w:rFonts w:ascii="Times New Roman" w:hAnsi="Times New Roman" w:cs="Times New Roman"/>
-          <w:sz w:val="24"/>
-          <w:szCs w:val="24"/>
-        </w:rPr>
-      </w:pPr>
-      <w:r>
-        <w:rPr>
-          <w:rFonts w:ascii="Times New Roman" w:hAnsi="Times New Roman" w:cs="Times New Roman"/>
-          <w:sz w:val="24"/>
-          <w:szCs w:val="24"/>
-        </w:rPr>
-        <w:t>unimplemented</w:t>
-      </w:r>
-    </w:p>
-    <w:p>
-      <w:pPr>
-        <w:rPr>
-          <w:rFonts w:ascii="Times New Roman" w:hAnsi="Times New Roman" w:cs="Times New Roman"/>
-          <w:b/>
-          <w:sz w:val="24"/>
-          <w:szCs w:val="24"/>
-        </w:rPr>
-      </w:pPr>
-      <w:r>
-        <w:rPr>
-          <w:rFonts w:ascii="Times New Roman" w:hAnsi="Times New Roman" w:cs="Times New Roman"/>
-          <w:b/>
-          <w:sz w:val="24"/>
-          <w:szCs w:val="24"/>
-        </w:rPr>
-        <w:t>Characters</w:t>
-      </w:r>
-    </w:p>
-    <w:p>
-      <w:pPr>
-        <w:rPr>
-          <w:rFonts w:ascii="Times New Roman" w:hAnsi="Times New Roman" w:cs="Times New Roman"/>
-          <w:sz w:val="24"/>
-          <w:szCs w:val="24"/>
-        </w:rPr>
-      </w:pPr>
-      <w:r>
-        <w:rPr>
-          <w:rFonts w:ascii="Times New Roman" w:hAnsi="Times New Roman" w:cs="Times New Roman"/>
-          <w:sz w:val="24"/>
-          <w:szCs w:val="24"/>
-        </w:rPr>
-        <w:t>Support</w:t>
-      </w:r>
-    </w:p>
-    <w:p>
-      <w:pPr>
-        <w:pStyle w:val="ListParagraph"/>
-        <w:numPr>
-          <w:ilvl w:val="0"/>
-          <w:numId w:val="2"/>
-        </w:numPr>
-        <w:rPr>
-          <w:rFonts w:ascii="Times New Roman" w:hAnsi="Times New Roman" w:cs="Times New Roman"/>
-          <w:sz w:val="24"/>
-          <w:szCs w:val="24"/>
-        </w:rPr>
-      </w:pPr>
-      <w:r>
-        <w:rPr>
-          <w:rFonts w:ascii="Times New Roman" w:hAnsi="Times New Roman" w:cs="Times New Roman"/>
-          <w:sz w:val="24"/>
-          <w:szCs w:val="24"/>
-        </w:rPr>
-        <w:t>All Characters required (Captain, swordsman, amazon, dwarf, elf, black knight)</w:t>
-      </w:r>
-    </w:p>
-    <w:p>
-      <w:pPr>
-        <w:rPr>
-          <w:rFonts w:ascii="Times New Roman" w:hAnsi="Times New Roman" w:cs="Times New Roman"/>
-          <w:sz w:val="24"/>
-          <w:szCs w:val="24"/>
-        </w:rPr>
-      </w:pPr>
-      <w:r>
-        <w:rPr>
-          <w:rFonts w:ascii="Times New Roman" w:hAnsi="Times New Roman" w:cs="Times New Roman"/>
-          <w:sz w:val="24"/>
-          <w:szCs w:val="24"/>
-        </w:rPr>
-        <w:t>Limitation</w:t>
-      </w:r>
-    </w:p>
-    <w:p>
-      <w:pPr>
-        <w:pStyle w:val="ListParagraph"/>
-        <w:numPr>
-          <w:ilvl w:val="0"/>
-          <w:numId w:val="2"/>
-        </w:numPr>
-        <w:rPr>
-          <w:rFonts w:ascii="Times New Roman" w:hAnsi="Times New Roman" w:cs="Times New Roman"/>
-          <w:sz w:val="24"/>
-          <w:szCs w:val="24"/>
-        </w:rPr>
-      </w:pPr>
-      <w:r>
-        <w:rPr>
-          <w:rFonts w:ascii="Times New Roman" w:hAnsi="Times New Roman" w:cs="Times New Roman"/>
-          <w:sz w:val="24"/>
-          <w:szCs w:val="24"/>
-        </w:rPr>
-        <w:t>Do Not Support Meeting Tables</w:t>
-      </w:r>
-    </w:p>
-    <w:p>
-      <w:pPr>
-        <w:pStyle w:val="ListParagraph"/>
-        <w:numPr>
-          <w:ilvl w:val="0"/>
-          <w:numId w:val="2"/>
-        </w:numPr>
-        <w:rPr>
-          <w:rFonts w:ascii="Times New Roman" w:hAnsi="Times New Roman" w:cs="Times New Roman"/>
-          <w:sz w:val="24"/>
-          <w:szCs w:val="24"/>
-        </w:rPr>
-      </w:pPr>
-      <w:r>
-        <w:rPr>
-          <w:rFonts w:ascii="Times New Roman" w:hAnsi="Times New Roman" w:cs="Times New Roman"/>
-          <w:sz w:val="24"/>
-          <w:szCs w:val="24"/>
-        </w:rPr>
-        <w:t>Unsupported Advantages</w:t>
+        <w:t>Amazon: Aim</w:t>
       </w:r>
     </w:p>
     <w:p>
@@ -1820,7 +1825,7 @@
           <w:sz w:val="24"/>
           <w:szCs w:val="24"/>
         </w:rPr>
-        <w:t>Captain: Aim</w:t>
+        <w:t>Dwarf: Cave Knowledge</w:t>
       </w:r>
     </w:p>
     <w:p>
@@ -1842,7 +1847,7 @@
           <w:sz w:val="24"/>
           <w:szCs w:val="24"/>
         </w:rPr>
-        <w:t>Swordsman: Barter or Clever</w:t>
+        <w:t>Elf: Archer</w:t>
       </w:r>
     </w:p>
     <w:p>
@@ -1864,73 +1869,6 @@
           <w:sz w:val="24"/>
           <w:szCs w:val="24"/>
         </w:rPr>
-        <w:t>Amazon: Aim</w:t>
-      </w:r>
-    </w:p>
-    <w:p>
-      <w:pPr>
-        <w:pStyle w:val="ListParagraph"/>
-        <w:numPr>
-          <w:ilvl w:val="1"/>
-          <w:numId w:val="2"/>
-        </w:numPr>
-        <w:rPr>
-          <w:rFonts w:ascii="Times New Roman" w:hAnsi="Times New Roman" w:cs="Times New Roman"/>
-          <w:sz w:val="24"/>
-          <w:szCs w:val="24"/>
-        </w:rPr>
-      </w:pPr>
-      <w:r>
-        <w:rPr>
-          <w:rFonts w:ascii="Times New Roman" w:hAnsi="Times New Roman" w:cs="Times New Roman"/>
-          <w:sz w:val="24"/>
-          <w:szCs w:val="24"/>
-        </w:rPr>
-        <w:t>Dwarf: Cave Knowledge</w:t>
-      </w:r>
-    </w:p>
-    <w:p>
-      <w:pPr>
-        <w:pStyle w:val="ListParagraph"/>
-        <w:numPr>
-          <w:ilvl w:val="1"/>
-          <w:numId w:val="2"/>
-        </w:numPr>
-        <w:rPr>
-          <w:rFonts w:ascii="Times New Roman" w:hAnsi="Times New Roman" w:cs="Times New Roman"/>
-          <w:sz w:val="24"/>
-          <w:szCs w:val="24"/>
-        </w:rPr>
-      </w:pPr>
-      <w:r>
-        <w:rPr>
-          <w:rFonts w:ascii="Times New Roman" w:hAnsi="Times New Roman" w:cs="Times New Roman"/>
-          <w:sz w:val="24"/>
-          <w:szCs w:val="24"/>
-        </w:rPr>
-        <w:t>Elf: Archer</w:t>
-      </w:r>
-    </w:p>
-    <w:p>
-      <w:pPr>
-        <w:pStyle w:val="ListParagraph"/>
-        <w:numPr>
-          <w:ilvl w:val="1"/>
-          <w:numId w:val="2"/>
-        </w:numPr>
-        <w:rPr>
-          <w:rFonts w:ascii="Times New Roman" w:hAnsi="Times New Roman" w:cs="Times New Roman"/>
-          <w:sz w:val="24"/>
-          <w:szCs w:val="24"/>
-        </w:rPr>
-      </w:pPr>
-      <w:r>
-        <w:rPr>
-          <w:rFonts w:ascii="Times New Roman" w:hAnsi="Times New Roman" w:cs="Times New Roman"/>
-          <w:sz w:val="24"/>
-          <w:szCs w:val="24"/>
-        </w:rPr>
-        <w:lastRenderedPageBreak/>
         <w:t>Black Knight: Aim and Fear</w:t>
       </w:r>
     </w:p>

</xml_diff>